<commit_message>
Dodata tabela verification u bazu, dodat dump fajl strukture baze
Change-Id: I984410c6a430c9a7dd94b27d61e1135b179f2b62
</commit_message>
<xml_diff>
--- a/Model BP/Specifikacija baze podataka.docx
+++ b/Model BP/Specifikacija baze podataka.docx
@@ -453,7 +453,16 @@
           <w:p>
             <w:pPr>
               <w:jc w:val="center"/>
-            </w:pPr>
+              <w:rPr>
+                <w:lang w:val="sr-Cyrl-RS"/>
+              </w:rPr>
+            </w:pPr>
+            <w:r>
+              <w:rPr>
+                <w:lang w:val="sr-Cyrl-RS"/>
+              </w:rPr>
+              <w:t>8.10.2025.</w:t>
+            </w:r>
           </w:p>
         </w:tc>
         <w:tc>
@@ -464,7 +473,16 @@
           <w:p>
             <w:pPr>
               <w:jc w:val="center"/>
-            </w:pPr>
+              <w:rPr>
+                <w:lang w:val="sr-Cyrl-RS"/>
+              </w:rPr>
+            </w:pPr>
+            <w:r>
+              <w:rPr>
+                <w:lang w:val="sr-Cyrl-RS"/>
+              </w:rPr>
+              <w:t>1.1</w:t>
+            </w:r>
           </w:p>
         </w:tc>
         <w:tc>
@@ -475,7 +493,16 @@
           <w:p>
             <w:pPr>
               <w:jc w:val="center"/>
-            </w:pPr>
+              <w:rPr>
+                <w:lang w:val="sr-Cyrl-RS"/>
+              </w:rPr>
+            </w:pPr>
+            <w:r>
+              <w:rPr>
+                <w:lang w:val="sr-Cyrl-RS"/>
+              </w:rPr>
+              <w:t>Додата нова табела за верификацију тутора</w:t>
+            </w:r>
           </w:p>
         </w:tc>
         <w:tc>
@@ -486,7 +513,16 @@
           <w:p>
             <w:pPr>
               <w:jc w:val="center"/>
-            </w:pPr>
+              <w:rPr>
+                <w:lang w:val="sr-Cyrl-RS"/>
+              </w:rPr>
+            </w:pPr>
+            <w:r>
+              <w:rPr>
+                <w:lang w:val="sr-Cyrl-RS"/>
+              </w:rPr>
+              <w:t>Вељко Матић, Филип Пантић</w:t>
+            </w:r>
           </w:p>
         </w:tc>
       </w:tr>
@@ -502,6 +538,9 @@
           <w:p>
             <w:pPr>
               <w:jc w:val="center"/>
+              <w:rPr>
+                <w:lang w:val="sr-Cyrl-RS"/>
+              </w:rPr>
             </w:pPr>
           </w:p>
         </w:tc>
@@ -513,6 +552,9 @@
           <w:p>
             <w:pPr>
               <w:jc w:val="center"/>
+              <w:rPr>
+                <w:lang w:val="sr-Cyrl-RS"/>
+              </w:rPr>
             </w:pPr>
           </w:p>
         </w:tc>
@@ -524,6 +566,9 @@
           <w:p>
             <w:pPr>
               <w:jc w:val="center"/>
+              <w:rPr>
+                <w:lang w:val="sr-Cyrl-RS"/>
+              </w:rPr>
             </w:pPr>
           </w:p>
         </w:tc>
@@ -535,6 +580,9 @@
           <w:p>
             <w:pPr>
               <w:jc w:val="center"/>
+              <w:rPr>
+                <w:lang w:val="sr-Cyrl-RS"/>
+              </w:rPr>
             </w:pPr>
           </w:p>
         </w:tc>
@@ -551,6 +599,9 @@
           <w:p>
             <w:pPr>
               <w:jc w:val="center"/>
+              <w:rPr>
+                <w:lang w:val="sr-Cyrl-RS"/>
+              </w:rPr>
             </w:pPr>
           </w:p>
         </w:tc>
@@ -562,6 +613,9 @@
           <w:p>
             <w:pPr>
               <w:jc w:val="center"/>
+              <w:rPr>
+                <w:lang w:val="sr-Cyrl-RS"/>
+              </w:rPr>
             </w:pPr>
           </w:p>
         </w:tc>
@@ -573,6 +627,9 @@
           <w:p>
             <w:pPr>
               <w:jc w:val="center"/>
+              <w:rPr>
+                <w:lang w:val="sr-Cyrl-RS"/>
+              </w:rPr>
             </w:pPr>
           </w:p>
         </w:tc>
@@ -584,6 +641,9 @@
           <w:p>
             <w:pPr>
               <w:jc w:val="center"/>
+              <w:rPr>
+                <w:lang w:val="sr-Cyrl-RS"/>
+              </w:rPr>
             </w:pPr>
           </w:p>
         </w:tc>
@@ -600,6 +660,9 @@
           <w:p>
             <w:pPr>
               <w:jc w:val="center"/>
+              <w:rPr>
+                <w:lang w:val="sr-Cyrl-RS"/>
+              </w:rPr>
             </w:pPr>
           </w:p>
         </w:tc>
@@ -611,6 +674,9 @@
           <w:p>
             <w:pPr>
               <w:jc w:val="center"/>
+              <w:rPr>
+                <w:lang w:val="sr-Cyrl-RS"/>
+              </w:rPr>
             </w:pPr>
           </w:p>
         </w:tc>
@@ -622,6 +688,9 @@
           <w:p>
             <w:pPr>
               <w:jc w:val="center"/>
+              <w:rPr>
+                <w:lang w:val="sr-Cyrl-RS"/>
+              </w:rPr>
             </w:pPr>
           </w:p>
         </w:tc>
@@ -633,6 +702,9 @@
           <w:p>
             <w:pPr>
               <w:jc w:val="center"/>
+              <w:rPr>
+                <w:lang w:val="sr-Cyrl-RS"/>
+              </w:rPr>
             </w:pPr>
           </w:p>
         </w:tc>
@@ -3279,10 +3351,10 @@
           <w:lang w:val="sr-Cyrl-RS"/>
         </w:rPr>
         <w:drawing>
-          <wp:inline distT="0" distB="0" distL="0" distR="0" wp14:anchorId="5462E528" wp14:editId="5AA5838D">
-            <wp:extent cx="5699345" cy="4641272"/>
-            <wp:effectExtent l="0" t="0" r="0" b="6985"/>
-            <wp:docPr id="1857773956" name="Picture 2" descr="A computer screen shot of a computer&#10;&#10;AI-generated content may be incorrect."/>
+          <wp:inline distT="0" distB="0" distL="0" distR="0" wp14:anchorId="651A4BC8" wp14:editId="7D198E57">
+            <wp:extent cx="5486400" cy="6069330"/>
+            <wp:effectExtent l="0" t="0" r="0" b="7620"/>
+            <wp:docPr id="1992828442" name="Picture 1"/>
             <wp:cNvGraphicFramePr>
               <a:graphicFrameLocks xmlns:a="http://schemas.openxmlformats.org/drawingml/2006/main" noChangeAspect="1"/>
             </wp:cNvGraphicFramePr>
@@ -3290,7 +3362,7 @@
               <a:graphicData uri="http://schemas.openxmlformats.org/drawingml/2006/picture">
                 <pic:pic xmlns:pic="http://schemas.openxmlformats.org/drawingml/2006/picture">
                   <pic:nvPicPr>
-                    <pic:cNvPr id="1857773956" name="Picture 2" descr="A computer screen shot of a computer&#10;&#10;AI-generated content may be incorrect."/>
+                    <pic:cNvPr id="1992828442" name="Picture 1992828442"/>
                     <pic:cNvPicPr/>
                   </pic:nvPicPr>
                   <pic:blipFill>
@@ -3302,7 +3374,7 @@
                   <pic:spPr>
                     <a:xfrm>
                       <a:off x="0" y="0"/>
-                      <a:ext cx="5708777" cy="4648953"/>
+                      <a:ext cx="5486400" cy="6069330"/>
                     </a:xfrm>
                     <a:prstGeom prst="rect">
                       <a:avLst/>
@@ -12768,7 +12840,7 @@
       <w:tr>
         <w:tc>
           <w:tcPr>
-            <w:tcW w:w="1232" w:type="dxa"/>
+            <w:tcW w:w="1678" w:type="dxa"/>
             <w:shd w:val="clear" w:color="auto" w:fill="B6DDE8" w:themeFill="accent5" w:themeFillTint="66"/>
             <w:vAlign w:val="center"/>
           </w:tcPr>
@@ -12789,7 +12861,7 @@
         </w:tc>
         <w:tc>
           <w:tcPr>
-            <w:tcW w:w="1233" w:type="dxa"/>
+            <w:tcW w:w="1574" w:type="dxa"/>
             <w:shd w:val="clear" w:color="auto" w:fill="B6DDE8" w:themeFill="accent5" w:themeFillTint="66"/>
             <w:vAlign w:val="center"/>
           </w:tcPr>
@@ -12810,7 +12882,7 @@
         </w:tc>
         <w:tc>
           <w:tcPr>
-            <w:tcW w:w="1233" w:type="dxa"/>
+            <w:tcW w:w="719" w:type="dxa"/>
             <w:shd w:val="clear" w:color="auto" w:fill="B6DDE8" w:themeFill="accent5" w:themeFillTint="66"/>
             <w:vAlign w:val="center"/>
           </w:tcPr>
@@ -12831,7 +12903,7 @@
         </w:tc>
         <w:tc>
           <w:tcPr>
-            <w:tcW w:w="1233" w:type="dxa"/>
+            <w:tcW w:w="713" w:type="dxa"/>
             <w:shd w:val="clear" w:color="auto" w:fill="B6DDE8" w:themeFill="accent5" w:themeFillTint="66"/>
             <w:vAlign w:val="center"/>
           </w:tcPr>
@@ -12852,7 +12924,7 @@
         </w:tc>
         <w:tc>
           <w:tcPr>
-            <w:tcW w:w="1233" w:type="dxa"/>
+            <w:tcW w:w="1416" w:type="dxa"/>
             <w:shd w:val="clear" w:color="auto" w:fill="B6DDE8" w:themeFill="accent5" w:themeFillTint="66"/>
             <w:vAlign w:val="center"/>
           </w:tcPr>
@@ -12879,7 +12951,7 @@
         </w:tc>
         <w:tc>
           <w:tcPr>
-            <w:tcW w:w="1233" w:type="dxa"/>
+            <w:tcW w:w="1168" w:type="dxa"/>
             <w:shd w:val="clear" w:color="auto" w:fill="B6DDE8" w:themeFill="accent5" w:themeFillTint="66"/>
             <w:vAlign w:val="center"/>
           </w:tcPr>
@@ -12900,7 +12972,7 @@
         </w:tc>
         <w:tc>
           <w:tcPr>
-            <w:tcW w:w="1233" w:type="dxa"/>
+            <w:tcW w:w="1362" w:type="dxa"/>
             <w:shd w:val="clear" w:color="auto" w:fill="B6DDE8" w:themeFill="accent5" w:themeFillTint="66"/>
             <w:vAlign w:val="center"/>
           </w:tcPr>
@@ -12923,7 +12995,7 @@
       <w:tr>
         <w:tc>
           <w:tcPr>
-            <w:tcW w:w="1232" w:type="dxa"/>
+            <w:tcW w:w="1678" w:type="dxa"/>
             <w:vAlign w:val="center"/>
           </w:tcPr>
           <w:p>
@@ -12943,7 +13015,7 @@
         </w:tc>
         <w:tc>
           <w:tcPr>
-            <w:tcW w:w="1233" w:type="dxa"/>
+            <w:tcW w:w="1574" w:type="dxa"/>
             <w:vAlign w:val="center"/>
           </w:tcPr>
           <w:p>
@@ -12963,7 +13035,7 @@
         </w:tc>
         <w:tc>
           <w:tcPr>
-            <w:tcW w:w="1233" w:type="dxa"/>
+            <w:tcW w:w="719" w:type="dxa"/>
             <w:vAlign w:val="center"/>
           </w:tcPr>
           <w:p>
@@ -12983,7 +13055,7 @@
         </w:tc>
         <w:tc>
           <w:tcPr>
-            <w:tcW w:w="1233" w:type="dxa"/>
+            <w:tcW w:w="713" w:type="dxa"/>
             <w:vAlign w:val="center"/>
           </w:tcPr>
           <w:p>
@@ -13003,7 +13075,7 @@
         </w:tc>
         <w:tc>
           <w:tcPr>
-            <w:tcW w:w="1233" w:type="dxa"/>
+            <w:tcW w:w="1416" w:type="dxa"/>
             <w:vAlign w:val="center"/>
           </w:tcPr>
           <w:p>
@@ -13023,7 +13095,7 @@
         </w:tc>
         <w:tc>
           <w:tcPr>
-            <w:tcW w:w="1233" w:type="dxa"/>
+            <w:tcW w:w="1168" w:type="dxa"/>
             <w:vAlign w:val="center"/>
           </w:tcPr>
           <w:p>
@@ -13043,7 +13115,7 @@
         </w:tc>
         <w:tc>
           <w:tcPr>
-            <w:tcW w:w="1233" w:type="dxa"/>
+            <w:tcW w:w="1362" w:type="dxa"/>
             <w:vAlign w:val="center"/>
           </w:tcPr>
           <w:p>
@@ -13065,7 +13137,7 @@
       <w:tr>
         <w:tc>
           <w:tcPr>
-            <w:tcW w:w="1232" w:type="dxa"/>
+            <w:tcW w:w="1678" w:type="dxa"/>
             <w:vAlign w:val="center"/>
           </w:tcPr>
           <w:p>
@@ -13085,7 +13157,7 @@
         </w:tc>
         <w:tc>
           <w:tcPr>
-            <w:tcW w:w="1233" w:type="dxa"/>
+            <w:tcW w:w="1574" w:type="dxa"/>
             <w:vAlign w:val="center"/>
           </w:tcPr>
           <w:p>
@@ -13105,7 +13177,7 @@
         </w:tc>
         <w:tc>
           <w:tcPr>
-            <w:tcW w:w="1233" w:type="dxa"/>
+            <w:tcW w:w="719" w:type="dxa"/>
             <w:vAlign w:val="center"/>
           </w:tcPr>
           <w:p>
@@ -13125,7 +13197,7 @@
         </w:tc>
         <w:tc>
           <w:tcPr>
-            <w:tcW w:w="1233" w:type="dxa"/>
+            <w:tcW w:w="713" w:type="dxa"/>
             <w:vAlign w:val="center"/>
           </w:tcPr>
           <w:p>
@@ -13145,7 +13217,7 @@
         </w:tc>
         <w:tc>
           <w:tcPr>
-            <w:tcW w:w="1233" w:type="dxa"/>
+            <w:tcW w:w="1416" w:type="dxa"/>
             <w:vAlign w:val="center"/>
           </w:tcPr>
           <w:p>
@@ -13165,7 +13237,7 @@
         </w:tc>
         <w:tc>
           <w:tcPr>
-            <w:tcW w:w="1233" w:type="dxa"/>
+            <w:tcW w:w="1168" w:type="dxa"/>
             <w:vAlign w:val="center"/>
           </w:tcPr>
           <w:p>
@@ -13185,7 +13257,7 @@
         </w:tc>
         <w:tc>
           <w:tcPr>
-            <w:tcW w:w="1233" w:type="dxa"/>
+            <w:tcW w:w="1362" w:type="dxa"/>
             <w:vAlign w:val="center"/>
           </w:tcPr>
           <w:p>
@@ -13207,7 +13279,7 @@
       <w:tr>
         <w:tc>
           <w:tcPr>
-            <w:tcW w:w="1232" w:type="dxa"/>
+            <w:tcW w:w="1678" w:type="dxa"/>
             <w:vAlign w:val="center"/>
           </w:tcPr>
           <w:p>
@@ -13227,7 +13299,7 @@
         </w:tc>
         <w:tc>
           <w:tcPr>
-            <w:tcW w:w="1233" w:type="dxa"/>
+            <w:tcW w:w="1574" w:type="dxa"/>
             <w:vAlign w:val="center"/>
           </w:tcPr>
           <w:p>
@@ -13247,7 +13319,7 @@
         </w:tc>
         <w:tc>
           <w:tcPr>
-            <w:tcW w:w="1233" w:type="dxa"/>
+            <w:tcW w:w="719" w:type="dxa"/>
             <w:vAlign w:val="center"/>
           </w:tcPr>
           <w:p>
@@ -13267,7 +13339,7 @@
         </w:tc>
         <w:tc>
           <w:tcPr>
-            <w:tcW w:w="1233" w:type="dxa"/>
+            <w:tcW w:w="713" w:type="dxa"/>
             <w:vAlign w:val="center"/>
           </w:tcPr>
           <w:p>
@@ -13287,7 +13359,7 @@
         </w:tc>
         <w:tc>
           <w:tcPr>
-            <w:tcW w:w="1233" w:type="dxa"/>
+            <w:tcW w:w="1416" w:type="dxa"/>
             <w:vAlign w:val="center"/>
           </w:tcPr>
           <w:p>
@@ -13307,7 +13379,7 @@
         </w:tc>
         <w:tc>
           <w:tcPr>
-            <w:tcW w:w="1233" w:type="dxa"/>
+            <w:tcW w:w="1168" w:type="dxa"/>
             <w:vAlign w:val="center"/>
           </w:tcPr>
           <w:p>
@@ -13327,7 +13399,7 @@
         </w:tc>
         <w:tc>
           <w:tcPr>
-            <w:tcW w:w="1233" w:type="dxa"/>
+            <w:tcW w:w="1362" w:type="dxa"/>
             <w:vAlign w:val="center"/>
           </w:tcPr>
           <w:p>
@@ -13349,7 +13421,7 @@
       <w:tr>
         <w:tc>
           <w:tcPr>
-            <w:tcW w:w="1232" w:type="dxa"/>
+            <w:tcW w:w="1678" w:type="dxa"/>
             <w:vAlign w:val="center"/>
           </w:tcPr>
           <w:p>
@@ -13369,7 +13441,7 @@
         </w:tc>
         <w:tc>
           <w:tcPr>
-            <w:tcW w:w="1233" w:type="dxa"/>
+            <w:tcW w:w="1574" w:type="dxa"/>
             <w:vAlign w:val="center"/>
           </w:tcPr>
           <w:p>
@@ -13389,7 +13461,7 @@
         </w:tc>
         <w:tc>
           <w:tcPr>
-            <w:tcW w:w="1233" w:type="dxa"/>
+            <w:tcW w:w="719" w:type="dxa"/>
             <w:vAlign w:val="center"/>
           </w:tcPr>
           <w:p>
@@ -13409,7 +13481,7 @@
         </w:tc>
         <w:tc>
           <w:tcPr>
-            <w:tcW w:w="1233" w:type="dxa"/>
+            <w:tcW w:w="713" w:type="dxa"/>
             <w:vAlign w:val="center"/>
           </w:tcPr>
           <w:p>
@@ -13429,7 +13501,7 @@
         </w:tc>
         <w:tc>
           <w:tcPr>
-            <w:tcW w:w="1233" w:type="dxa"/>
+            <w:tcW w:w="1416" w:type="dxa"/>
             <w:vAlign w:val="center"/>
           </w:tcPr>
           <w:p>
@@ -13449,7 +13521,7 @@
         </w:tc>
         <w:tc>
           <w:tcPr>
-            <w:tcW w:w="1233" w:type="dxa"/>
+            <w:tcW w:w="1168" w:type="dxa"/>
             <w:vAlign w:val="center"/>
           </w:tcPr>
           <w:p>
@@ -13469,7 +13541,7 @@
         </w:tc>
         <w:tc>
           <w:tcPr>
-            <w:tcW w:w="1233" w:type="dxa"/>
+            <w:tcW w:w="1362" w:type="dxa"/>
             <w:vAlign w:val="center"/>
           </w:tcPr>
           <w:p>
@@ -13491,7 +13563,7 @@
       <w:tr>
         <w:tc>
           <w:tcPr>
-            <w:tcW w:w="1232" w:type="dxa"/>
+            <w:tcW w:w="1678" w:type="dxa"/>
             <w:vAlign w:val="center"/>
           </w:tcPr>
           <w:p>
@@ -13511,7 +13583,7 @@
         </w:tc>
         <w:tc>
           <w:tcPr>
-            <w:tcW w:w="1233" w:type="dxa"/>
+            <w:tcW w:w="1574" w:type="dxa"/>
             <w:vAlign w:val="center"/>
           </w:tcPr>
           <w:p>
@@ -13531,7 +13603,7 @@
         </w:tc>
         <w:tc>
           <w:tcPr>
-            <w:tcW w:w="1233" w:type="dxa"/>
+            <w:tcW w:w="719" w:type="dxa"/>
             <w:vAlign w:val="center"/>
           </w:tcPr>
           <w:p>
@@ -13551,7 +13623,7 @@
         </w:tc>
         <w:tc>
           <w:tcPr>
-            <w:tcW w:w="1233" w:type="dxa"/>
+            <w:tcW w:w="713" w:type="dxa"/>
             <w:vAlign w:val="center"/>
           </w:tcPr>
           <w:p>
@@ -13571,7 +13643,7 @@
         </w:tc>
         <w:tc>
           <w:tcPr>
-            <w:tcW w:w="1233" w:type="dxa"/>
+            <w:tcW w:w="1416" w:type="dxa"/>
             <w:vAlign w:val="center"/>
           </w:tcPr>
           <w:p>
@@ -13591,7 +13663,7 @@
         </w:tc>
         <w:tc>
           <w:tcPr>
-            <w:tcW w:w="1233" w:type="dxa"/>
+            <w:tcW w:w="1168" w:type="dxa"/>
             <w:vAlign w:val="center"/>
           </w:tcPr>
           <w:p>
@@ -13611,7 +13683,7 @@
         </w:tc>
         <w:tc>
           <w:tcPr>
-            <w:tcW w:w="1233" w:type="dxa"/>
+            <w:tcW w:w="1362" w:type="dxa"/>
             <w:vAlign w:val="center"/>
           </w:tcPr>
           <w:p>
@@ -13633,7 +13705,7 @@
       <w:tr>
         <w:tc>
           <w:tcPr>
-            <w:tcW w:w="1232" w:type="dxa"/>
+            <w:tcW w:w="1678" w:type="dxa"/>
             <w:vAlign w:val="center"/>
           </w:tcPr>
           <w:p>
@@ -13653,7 +13725,7 @@
         </w:tc>
         <w:tc>
           <w:tcPr>
-            <w:tcW w:w="1233" w:type="dxa"/>
+            <w:tcW w:w="1574" w:type="dxa"/>
             <w:vAlign w:val="center"/>
           </w:tcPr>
           <w:p>
@@ -13673,7 +13745,7 @@
         </w:tc>
         <w:tc>
           <w:tcPr>
-            <w:tcW w:w="1233" w:type="dxa"/>
+            <w:tcW w:w="719" w:type="dxa"/>
             <w:vAlign w:val="center"/>
           </w:tcPr>
           <w:p>
@@ -13693,7 +13765,7 @@
         </w:tc>
         <w:tc>
           <w:tcPr>
-            <w:tcW w:w="1233" w:type="dxa"/>
+            <w:tcW w:w="713" w:type="dxa"/>
             <w:vAlign w:val="center"/>
           </w:tcPr>
           <w:p>
@@ -13713,7 +13785,7 @@
         </w:tc>
         <w:tc>
           <w:tcPr>
-            <w:tcW w:w="1233" w:type="dxa"/>
+            <w:tcW w:w="1416" w:type="dxa"/>
             <w:vAlign w:val="center"/>
           </w:tcPr>
           <w:p>
@@ -13733,7 +13805,7 @@
         </w:tc>
         <w:tc>
           <w:tcPr>
-            <w:tcW w:w="1233" w:type="dxa"/>
+            <w:tcW w:w="1168" w:type="dxa"/>
             <w:vAlign w:val="center"/>
           </w:tcPr>
           <w:p>
@@ -13753,7 +13825,7 @@
         </w:tc>
         <w:tc>
           <w:tcPr>
-            <w:tcW w:w="1233" w:type="dxa"/>
+            <w:tcW w:w="1362" w:type="dxa"/>
             <w:vAlign w:val="center"/>
           </w:tcPr>
           <w:p>
@@ -13775,6 +13847,564 @@
     </w:tbl>
     <w:p>
       <w:pPr>
+        <w:rPr>
+          <w:lang w:val="sr-Cyrl-RS"/>
+        </w:rPr>
+      </w:pPr>
+    </w:p>
+    <w:p>
+      <w:pPr>
+        <w:pStyle w:val="Heading3"/>
+        <w:rPr>
+          <w:sz w:val="28"/>
+          <w:szCs w:val="28"/>
+          <w:lang w:val="en-GB"/>
+        </w:rPr>
+      </w:pPr>
+      <w:r>
+        <w:rPr>
+          <w:sz w:val="28"/>
+          <w:szCs w:val="28"/>
+          <w:lang w:val="sr-Cyrl-RS"/>
+        </w:rPr>
+        <w:lastRenderedPageBreak/>
+        <w:t>3.12</w:t>
+      </w:r>
+      <w:r>
+        <w:rPr>
+          <w:sz w:val="28"/>
+          <w:szCs w:val="28"/>
+          <w:lang w:val="en-GB"/>
+        </w:rPr>
+        <w:t xml:space="preserve"> Verification</w:t>
+      </w:r>
+    </w:p>
+    <w:p>
+      <w:pPr>
+        <w:jc w:val="both"/>
+        <w:rPr>
+          <w:lang w:val="sr-Cyrl-RS"/>
+        </w:rPr>
+      </w:pPr>
+      <w:r>
+        <w:rPr>
+          <w:lang w:val="sr-Cyrl-RS"/>
+        </w:rPr>
+        <w:t xml:space="preserve">Табела која представља захтев тутора за верификацијом, чува се аутогенерисани примарни кључ </w:t>
+      </w:r>
+      <w:r>
+        <w:rPr>
+          <w:lang w:val="en-GB"/>
+        </w:rPr>
+        <w:t>i</w:t>
+      </w:r>
+      <w:r>
+        <w:rPr>
+          <w:lang w:val="en-GB"/>
+        </w:rPr>
+        <w:t>dVer</w:t>
+      </w:r>
+      <w:r>
+        <w:rPr>
+          <w:lang w:val="sr-Cyrl-RS"/>
+        </w:rPr>
+        <w:t xml:space="preserve">, као и страни кључ </w:t>
+      </w:r>
+      <w:r>
+        <w:rPr>
+          <w:lang w:val="en-GB"/>
+        </w:rPr>
+        <w:t>i</w:t>
+      </w:r>
+      <w:r>
+        <w:rPr>
+          <w:lang w:val="en-GB"/>
+        </w:rPr>
+        <w:t xml:space="preserve">dUser </w:t>
+      </w:r>
+      <w:r>
+        <w:rPr>
+          <w:lang w:val="sr-Cyrl-RS"/>
+        </w:rPr>
+        <w:t xml:space="preserve">који референцира табелу </w:t>
+      </w:r>
+      <w:r>
+        <w:rPr>
+          <w:lang w:val="en-GB"/>
+        </w:rPr>
+        <w:t>T</w:t>
+      </w:r>
+      <w:r>
+        <w:rPr>
+          <w:lang w:val="en-GB"/>
+        </w:rPr>
+        <w:t xml:space="preserve">utor </w:t>
+      </w:r>
+      <w:r>
+        <w:rPr>
+          <w:lang w:val="sr-Cyrl-RS"/>
+        </w:rPr>
+        <w:t>и који означава примарни кључ, односно идентификатор тутора који је послао захтев да буде верификован од стране админа.</w:t>
+      </w:r>
+    </w:p>
+    <w:tbl>
+      <w:tblPr>
+        <w:tblStyle w:val="TableGrid"/>
+        <w:tblW w:w="0" w:type="auto"/>
+        <w:tblLook w:val="04A0" w:firstRow="1" w:lastRow="0" w:firstColumn="1" w:lastColumn="0" w:noHBand="0" w:noVBand="1"/>
+      </w:tblPr>
+      <w:tblGrid>
+        <w:gridCol w:w="1165"/>
+        <w:gridCol w:w="1204"/>
+        <w:gridCol w:w="1132"/>
+        <w:gridCol w:w="1131"/>
+        <w:gridCol w:w="1416"/>
+        <w:gridCol w:w="1220"/>
+        <w:gridCol w:w="1362"/>
+      </w:tblGrid>
+      <w:tr>
+        <w:tc>
+          <w:tcPr>
+            <w:tcW w:w="1232" w:type="dxa"/>
+            <w:shd w:val="clear" w:color="auto" w:fill="B6DDE8" w:themeFill="accent5" w:themeFillTint="66"/>
+            <w:vAlign w:val="center"/>
+          </w:tcPr>
+          <w:p>
+            <w:pPr>
+              <w:jc w:val="center"/>
+              <w:rPr>
+                <w:lang w:val="sr-Cyrl-RS"/>
+              </w:rPr>
+            </w:pPr>
+            <w:r>
+              <w:rPr>
+                <w:lang w:val="sr-Latn-RS"/>
+              </w:rPr>
+              <w:t>Name</w:t>
+            </w:r>
+          </w:p>
+        </w:tc>
+        <w:tc>
+          <w:tcPr>
+            <w:tcW w:w="1233" w:type="dxa"/>
+            <w:shd w:val="clear" w:color="auto" w:fill="B6DDE8" w:themeFill="accent5" w:themeFillTint="66"/>
+            <w:vAlign w:val="center"/>
+          </w:tcPr>
+          <w:p>
+            <w:pPr>
+              <w:jc w:val="center"/>
+              <w:rPr>
+                <w:lang w:val="sr-Cyrl-RS"/>
+              </w:rPr>
+            </w:pPr>
+            <w:r>
+              <w:rPr>
+                <w:lang w:val="sr-Latn-RS"/>
+              </w:rPr>
+              <w:t>Datatype</w:t>
+            </w:r>
+          </w:p>
+        </w:tc>
+        <w:tc>
+          <w:tcPr>
+            <w:tcW w:w="1233" w:type="dxa"/>
+            <w:shd w:val="clear" w:color="auto" w:fill="B6DDE8" w:themeFill="accent5" w:themeFillTint="66"/>
+            <w:vAlign w:val="center"/>
+          </w:tcPr>
+          <w:p>
+            <w:pPr>
+              <w:jc w:val="center"/>
+              <w:rPr>
+                <w:lang w:val="sr-Cyrl-RS"/>
+              </w:rPr>
+            </w:pPr>
+            <w:r>
+              <w:rPr>
+                <w:lang w:val="sr-Latn-RS"/>
+              </w:rPr>
+              <w:t>IsPK</w:t>
+            </w:r>
+          </w:p>
+        </w:tc>
+        <w:tc>
+          <w:tcPr>
+            <w:tcW w:w="1233" w:type="dxa"/>
+            <w:shd w:val="clear" w:color="auto" w:fill="B6DDE8" w:themeFill="accent5" w:themeFillTint="66"/>
+            <w:vAlign w:val="center"/>
+          </w:tcPr>
+          <w:p>
+            <w:pPr>
+              <w:jc w:val="center"/>
+              <w:rPr>
+                <w:lang w:val="sr-Cyrl-RS"/>
+              </w:rPr>
+            </w:pPr>
+            <w:r>
+              <w:rPr>
+                <w:lang w:val="sr-Latn-RS"/>
+              </w:rPr>
+              <w:t>IsFK</w:t>
+            </w:r>
+          </w:p>
+        </w:tc>
+        <w:tc>
+          <w:tcPr>
+            <w:tcW w:w="1233" w:type="dxa"/>
+            <w:shd w:val="clear" w:color="auto" w:fill="B6DDE8" w:themeFill="accent5" w:themeFillTint="66"/>
+            <w:vAlign w:val="center"/>
+          </w:tcPr>
+          <w:p>
+            <w:pPr>
+              <w:jc w:val="center"/>
+              <w:rPr>
+                <w:lang w:val="sr-Cyrl-RS"/>
+              </w:rPr>
+            </w:pPr>
+            <w:r>
+              <w:rPr>
+                <w:lang w:val="sr-Latn-RS"/>
+              </w:rPr>
+              <w:t>IsNOT</w:t>
+            </w:r>
+            <w:r>
+              <w:rPr>
+                <w:lang w:val="en-GB"/>
+              </w:rPr>
+              <w:t>_NULL</w:t>
+            </w:r>
+          </w:p>
+        </w:tc>
+        <w:tc>
+          <w:tcPr>
+            <w:tcW w:w="1233" w:type="dxa"/>
+            <w:shd w:val="clear" w:color="auto" w:fill="B6DDE8" w:themeFill="accent5" w:themeFillTint="66"/>
+            <w:vAlign w:val="center"/>
+          </w:tcPr>
+          <w:p>
+            <w:pPr>
+              <w:jc w:val="center"/>
+              <w:rPr>
+                <w:lang w:val="sr-Cyrl-RS"/>
+              </w:rPr>
+            </w:pPr>
+            <w:r>
+              <w:rPr>
+                <w:lang w:val="sr-Latn-RS"/>
+              </w:rPr>
+              <w:t>IsUNIQUE</w:t>
+            </w:r>
+          </w:p>
+        </w:tc>
+        <w:tc>
+          <w:tcPr>
+            <w:tcW w:w="1233" w:type="dxa"/>
+            <w:shd w:val="clear" w:color="auto" w:fill="B6DDE8" w:themeFill="accent5" w:themeFillTint="66"/>
+            <w:vAlign w:val="center"/>
+          </w:tcPr>
+          <w:p>
+            <w:pPr>
+              <w:jc w:val="center"/>
+              <w:rPr>
+                <w:lang w:val="sr-Cyrl-RS"/>
+              </w:rPr>
+            </w:pPr>
+            <w:r>
+              <w:rPr>
+                <w:lang w:val="sr-Latn-RS"/>
+              </w:rPr>
+              <w:t>IsAUTO_INC</w:t>
+            </w:r>
+          </w:p>
+        </w:tc>
+      </w:tr>
+      <w:tr>
+        <w:tc>
+          <w:tcPr>
+            <w:tcW w:w="1232" w:type="dxa"/>
+            <w:vAlign w:val="center"/>
+          </w:tcPr>
+          <w:p>
+            <w:pPr>
+              <w:jc w:val="center"/>
+              <w:rPr>
+                <w:lang w:val="en-GB"/>
+              </w:rPr>
+            </w:pPr>
+            <w:r>
+              <w:rPr>
+                <w:lang w:val="en-GB"/>
+              </w:rPr>
+              <w:t>idVer</w:t>
+            </w:r>
+          </w:p>
+        </w:tc>
+        <w:tc>
+          <w:tcPr>
+            <w:tcW w:w="1233" w:type="dxa"/>
+            <w:vAlign w:val="center"/>
+          </w:tcPr>
+          <w:p>
+            <w:pPr>
+              <w:jc w:val="center"/>
+              <w:rPr>
+                <w:lang w:val="en-GB"/>
+              </w:rPr>
+            </w:pPr>
+            <w:r>
+              <w:rPr>
+                <w:lang w:val="en-GB"/>
+              </w:rPr>
+              <w:t>INT</w:t>
+            </w:r>
+          </w:p>
+        </w:tc>
+        <w:tc>
+          <w:tcPr>
+            <w:tcW w:w="1233" w:type="dxa"/>
+            <w:vAlign w:val="center"/>
+          </w:tcPr>
+          <w:p>
+            <w:pPr>
+              <w:jc w:val="center"/>
+              <w:rPr>
+                <w:lang w:val="en-GB"/>
+              </w:rPr>
+            </w:pPr>
+            <w:r>
+              <w:rPr>
+                <w:lang w:val="en-GB"/>
+              </w:rPr>
+              <w:t>Yes</w:t>
+            </w:r>
+          </w:p>
+        </w:tc>
+        <w:tc>
+          <w:tcPr>
+            <w:tcW w:w="1233" w:type="dxa"/>
+            <w:vAlign w:val="center"/>
+          </w:tcPr>
+          <w:p>
+            <w:pPr>
+              <w:jc w:val="center"/>
+              <w:rPr>
+                <w:lang w:val="sr-Cyrl-RS"/>
+              </w:rPr>
+            </w:pPr>
+            <w:r>
+              <w:rPr>
+                <w:lang w:val="en-GB"/>
+              </w:rPr>
+              <w:t>No</w:t>
+            </w:r>
+          </w:p>
+        </w:tc>
+        <w:tc>
+          <w:tcPr>
+            <w:tcW w:w="1233" w:type="dxa"/>
+            <w:vAlign w:val="center"/>
+          </w:tcPr>
+          <w:p>
+            <w:pPr>
+              <w:jc w:val="center"/>
+              <w:rPr>
+                <w:lang w:val="sr-Cyrl-RS"/>
+              </w:rPr>
+            </w:pPr>
+            <w:r>
+              <w:rPr>
+                <w:lang w:val="en-GB"/>
+              </w:rPr>
+              <w:t>Yes</w:t>
+            </w:r>
+          </w:p>
+        </w:tc>
+        <w:tc>
+          <w:tcPr>
+            <w:tcW w:w="1233" w:type="dxa"/>
+            <w:vAlign w:val="center"/>
+          </w:tcPr>
+          <w:p>
+            <w:pPr>
+              <w:jc w:val="center"/>
+              <w:rPr>
+                <w:lang w:val="sr-Cyrl-RS"/>
+              </w:rPr>
+            </w:pPr>
+            <w:r>
+              <w:rPr>
+                <w:lang w:val="en-GB"/>
+              </w:rPr>
+              <w:t>Yes</w:t>
+            </w:r>
+          </w:p>
+        </w:tc>
+        <w:tc>
+          <w:tcPr>
+            <w:tcW w:w="1233" w:type="dxa"/>
+            <w:vAlign w:val="center"/>
+          </w:tcPr>
+          <w:p>
+            <w:pPr>
+              <w:jc w:val="center"/>
+              <w:rPr>
+                <w:lang w:val="sr-Cyrl-RS"/>
+              </w:rPr>
+            </w:pPr>
+            <w:r>
+              <w:rPr>
+                <w:lang w:val="en-GB"/>
+              </w:rPr>
+              <w:t>Yes</w:t>
+            </w:r>
+          </w:p>
+        </w:tc>
+      </w:tr>
+      <w:tr>
+        <w:tc>
+          <w:tcPr>
+            <w:tcW w:w="1232" w:type="dxa"/>
+            <w:vAlign w:val="center"/>
+          </w:tcPr>
+          <w:p>
+            <w:pPr>
+              <w:jc w:val="center"/>
+              <w:rPr>
+                <w:lang w:val="en-GB"/>
+              </w:rPr>
+            </w:pPr>
+            <w:r>
+              <w:rPr>
+                <w:lang w:val="en-GB"/>
+              </w:rPr>
+              <w:t>idUser</w:t>
+            </w:r>
+          </w:p>
+        </w:tc>
+        <w:tc>
+          <w:tcPr>
+            <w:tcW w:w="1233" w:type="dxa"/>
+            <w:vAlign w:val="center"/>
+          </w:tcPr>
+          <w:p>
+            <w:pPr>
+              <w:jc w:val="center"/>
+              <w:rPr>
+                <w:lang w:val="en-GB"/>
+              </w:rPr>
+            </w:pPr>
+            <w:r>
+              <w:rPr>
+                <w:lang w:val="en-GB"/>
+              </w:rPr>
+              <w:t>INT</w:t>
+            </w:r>
+          </w:p>
+        </w:tc>
+        <w:tc>
+          <w:tcPr>
+            <w:tcW w:w="1233" w:type="dxa"/>
+            <w:vAlign w:val="center"/>
+          </w:tcPr>
+          <w:p>
+            <w:pPr>
+              <w:jc w:val="center"/>
+              <w:rPr>
+                <w:lang w:val="en-GB"/>
+              </w:rPr>
+            </w:pPr>
+            <w:r>
+              <w:rPr>
+                <w:lang w:val="en-GB"/>
+              </w:rPr>
+              <w:t>No</w:t>
+            </w:r>
+          </w:p>
+        </w:tc>
+        <w:tc>
+          <w:tcPr>
+            <w:tcW w:w="1233" w:type="dxa"/>
+            <w:vAlign w:val="center"/>
+          </w:tcPr>
+          <w:p>
+            <w:pPr>
+              <w:jc w:val="center"/>
+              <w:rPr>
+                <w:lang w:val="sr-Cyrl-RS"/>
+              </w:rPr>
+            </w:pPr>
+            <w:r>
+              <w:rPr>
+                <w:lang w:val="en-GB"/>
+              </w:rPr>
+              <w:t>Yes</w:t>
+            </w:r>
+          </w:p>
+        </w:tc>
+        <w:tc>
+          <w:tcPr>
+            <w:tcW w:w="1233" w:type="dxa"/>
+            <w:vAlign w:val="center"/>
+          </w:tcPr>
+          <w:p>
+            <w:pPr>
+              <w:jc w:val="center"/>
+              <w:rPr>
+                <w:lang w:val="sr-Cyrl-RS"/>
+              </w:rPr>
+            </w:pPr>
+            <w:r>
+              <w:rPr>
+                <w:lang w:val="en-GB"/>
+              </w:rPr>
+              <w:t>Yes</w:t>
+            </w:r>
+          </w:p>
+        </w:tc>
+        <w:tc>
+          <w:tcPr>
+            <w:tcW w:w="1233" w:type="dxa"/>
+            <w:vAlign w:val="center"/>
+          </w:tcPr>
+          <w:p>
+            <w:pPr>
+              <w:jc w:val="center"/>
+              <w:rPr>
+                <w:lang w:val="sr-Cyrl-RS"/>
+              </w:rPr>
+            </w:pPr>
+            <w:r>
+              <w:rPr>
+                <w:lang w:val="en-GB"/>
+              </w:rPr>
+              <w:t>Yes</w:t>
+            </w:r>
+          </w:p>
+        </w:tc>
+        <w:tc>
+          <w:tcPr>
+            <w:tcW w:w="1233" w:type="dxa"/>
+            <w:vAlign w:val="center"/>
+          </w:tcPr>
+          <w:p>
+            <w:pPr>
+              <w:jc w:val="center"/>
+              <w:rPr>
+                <w:lang w:val="sr-Cyrl-RS"/>
+              </w:rPr>
+            </w:pPr>
+            <w:r>
+              <w:rPr>
+                <w:lang w:val="en-GB"/>
+              </w:rPr>
+              <w:t>No</w:t>
+            </w:r>
+          </w:p>
+        </w:tc>
+      </w:tr>
+    </w:tbl>
+    <w:p>
+      <w:pPr>
+        <w:jc w:val="both"/>
         <w:rPr>
           <w:lang w:val="sr-Cyrl-RS"/>
         </w:rPr>

</xml_diff>

<commit_message>
Izmena dokumenta modela baze podataka za tabelu Notice
Change-Id: Id52525804cf68554cac94c1e613953b24956fd7f
</commit_message>
<xml_diff>
--- a/Model BP/Specifikacija baze podataka.docx
+++ b/Model BP/Specifikacija baze podataka.docx
@@ -542,6 +542,12 @@
                 <w:lang w:val="sr-Cyrl-RS"/>
               </w:rPr>
             </w:pPr>
+            <w:r>
+              <w:rPr>
+                <w:lang w:val="sr-Cyrl-RS"/>
+              </w:rPr>
+              <w:t>19.10.2025.</w:t>
+            </w:r>
           </w:p>
         </w:tc>
         <w:tc>
@@ -556,6 +562,12 @@
                 <w:lang w:val="sr-Cyrl-RS"/>
               </w:rPr>
             </w:pPr>
+            <w:r>
+              <w:rPr>
+                <w:lang w:val="sr-Cyrl-RS"/>
+              </w:rPr>
+              <w:t>1.2</w:t>
+            </w:r>
           </w:p>
         </w:tc>
         <w:tc>
@@ -570,6 +582,18 @@
                 <w:lang w:val="sr-Cyrl-RS"/>
               </w:rPr>
             </w:pPr>
+            <w:r>
+              <w:rPr>
+                <w:lang w:val="sr-Cyrl-RS"/>
+              </w:rPr>
+              <w:t xml:space="preserve">Додата поља за назив огласа и назив предмета у табели </w:t>
+            </w:r>
+            <w:r>
+              <w:rPr>
+                <w:lang w:val="de-DE"/>
+              </w:rPr>
+              <w:t>Notice</w:t>
+            </w:r>
           </w:p>
         </w:tc>
         <w:tc>
@@ -584,6 +608,12 @@
                 <w:lang w:val="sr-Cyrl-RS"/>
               </w:rPr>
             </w:pPr>
+            <w:r>
+              <w:rPr>
+                <w:lang w:val="sr-Cyrl-RS"/>
+              </w:rPr>
+              <w:t>Вељко Матић, Лука Здравић</w:t>
+            </w:r>
           </w:p>
         </w:tc>
       </w:tr>
@@ -8699,7 +8729,19 @@
         <w:rPr>
           <w:lang w:val="sr-Cyrl-RS"/>
         </w:rPr>
-        <w:t xml:space="preserve">, који је тип огласа (рецензирање, помоћ при учењу, помоћ при изради пројекта), опис који студент напише за оглас, прилог који може опционо да се достави који је у формату бинарног објекта </w:t>
+        <w:t>,</w:t>
+      </w:r>
+      <w:r>
+        <w:rPr>
+          <w:lang w:val="sr-Cyrl-RS"/>
+        </w:rPr>
+        <w:t xml:space="preserve"> назив огласа, предмет на који се оглас односи,</w:t>
+      </w:r>
+      <w:r>
+        <w:rPr>
+          <w:lang w:val="sr-Cyrl-RS"/>
+        </w:rPr>
+        <w:t xml:space="preserve"> који је тип огласа (рецензирање, помоћ при учењу, помоћ при изради пројекта), опис који студент напише за оглас, прилог који може опционо да се достави који је у формату бинарног објекта </w:t>
       </w:r>
       <w:r>
         <w:rPr>
@@ -8732,7 +8774,7 @@
       <w:tr>
         <w:tc>
           <w:tcPr>
-            <w:tcW w:w="1232" w:type="dxa"/>
+            <w:tcW w:w="1302" w:type="dxa"/>
             <w:shd w:val="clear" w:color="auto" w:fill="B6DDE8" w:themeFill="accent5" w:themeFillTint="66"/>
             <w:vAlign w:val="center"/>
           </w:tcPr>
@@ -8753,7 +8795,7 @@
         </w:tc>
         <w:tc>
           <w:tcPr>
-            <w:tcW w:w="1233" w:type="dxa"/>
+            <w:tcW w:w="1583" w:type="dxa"/>
             <w:shd w:val="clear" w:color="auto" w:fill="B6DDE8" w:themeFill="accent5" w:themeFillTint="66"/>
             <w:vAlign w:val="center"/>
           </w:tcPr>
@@ -8774,7 +8816,7 @@
         </w:tc>
         <w:tc>
           <w:tcPr>
-            <w:tcW w:w="1233" w:type="dxa"/>
+            <w:tcW w:w="890" w:type="dxa"/>
             <w:shd w:val="clear" w:color="auto" w:fill="B6DDE8" w:themeFill="accent5" w:themeFillTint="66"/>
             <w:vAlign w:val="center"/>
           </w:tcPr>
@@ -8795,7 +8837,7 @@
         </w:tc>
         <w:tc>
           <w:tcPr>
-            <w:tcW w:w="1233" w:type="dxa"/>
+            <w:tcW w:w="887" w:type="dxa"/>
             <w:shd w:val="clear" w:color="auto" w:fill="B6DDE8" w:themeFill="accent5" w:themeFillTint="66"/>
             <w:vAlign w:val="center"/>
           </w:tcPr>
@@ -8816,7 +8858,7 @@
         </w:tc>
         <w:tc>
           <w:tcPr>
-            <w:tcW w:w="1233" w:type="dxa"/>
+            <w:tcW w:w="1416" w:type="dxa"/>
             <w:shd w:val="clear" w:color="auto" w:fill="B6DDE8" w:themeFill="accent5" w:themeFillTint="66"/>
             <w:vAlign w:val="center"/>
           </w:tcPr>
@@ -8843,7 +8885,7 @@
         </w:tc>
         <w:tc>
           <w:tcPr>
-            <w:tcW w:w="1233" w:type="dxa"/>
+            <w:tcW w:w="1190" w:type="dxa"/>
             <w:shd w:val="clear" w:color="auto" w:fill="B6DDE8" w:themeFill="accent5" w:themeFillTint="66"/>
             <w:vAlign w:val="center"/>
           </w:tcPr>
@@ -8864,7 +8906,7 @@
         </w:tc>
         <w:tc>
           <w:tcPr>
-            <w:tcW w:w="1233" w:type="dxa"/>
+            <w:tcW w:w="1362" w:type="dxa"/>
             <w:shd w:val="clear" w:color="auto" w:fill="B6DDE8" w:themeFill="accent5" w:themeFillTint="66"/>
             <w:vAlign w:val="center"/>
           </w:tcPr>
@@ -8887,7 +8929,7 @@
       <w:tr>
         <w:tc>
           <w:tcPr>
-            <w:tcW w:w="1232" w:type="dxa"/>
+            <w:tcW w:w="1302" w:type="dxa"/>
             <w:vAlign w:val="center"/>
           </w:tcPr>
           <w:p>
@@ -8907,7 +8949,7 @@
         </w:tc>
         <w:tc>
           <w:tcPr>
-            <w:tcW w:w="1233" w:type="dxa"/>
+            <w:tcW w:w="1583" w:type="dxa"/>
             <w:vAlign w:val="center"/>
           </w:tcPr>
           <w:p>
@@ -8927,7 +8969,7 @@
         </w:tc>
         <w:tc>
           <w:tcPr>
-            <w:tcW w:w="1233" w:type="dxa"/>
+            <w:tcW w:w="890" w:type="dxa"/>
             <w:vAlign w:val="center"/>
           </w:tcPr>
           <w:p>
@@ -8947,7 +8989,7 @@
         </w:tc>
         <w:tc>
           <w:tcPr>
-            <w:tcW w:w="1233" w:type="dxa"/>
+            <w:tcW w:w="887" w:type="dxa"/>
             <w:vAlign w:val="center"/>
           </w:tcPr>
           <w:p>
@@ -8967,7 +9009,7 @@
         </w:tc>
         <w:tc>
           <w:tcPr>
-            <w:tcW w:w="1233" w:type="dxa"/>
+            <w:tcW w:w="1416" w:type="dxa"/>
             <w:vAlign w:val="center"/>
           </w:tcPr>
           <w:p>
@@ -8987,7 +9029,7 @@
         </w:tc>
         <w:tc>
           <w:tcPr>
-            <w:tcW w:w="1233" w:type="dxa"/>
+            <w:tcW w:w="1190" w:type="dxa"/>
             <w:vAlign w:val="center"/>
           </w:tcPr>
           <w:p>
@@ -9007,7 +9049,7 @@
         </w:tc>
         <w:tc>
           <w:tcPr>
-            <w:tcW w:w="1233" w:type="dxa"/>
+            <w:tcW w:w="1362" w:type="dxa"/>
             <w:vAlign w:val="center"/>
           </w:tcPr>
           <w:p>
@@ -9029,7 +9071,7 @@
       <w:tr>
         <w:tc>
           <w:tcPr>
-            <w:tcW w:w="1232" w:type="dxa"/>
+            <w:tcW w:w="1302" w:type="dxa"/>
             <w:vAlign w:val="center"/>
           </w:tcPr>
           <w:p>
@@ -9049,7 +9091,7 @@
         </w:tc>
         <w:tc>
           <w:tcPr>
-            <w:tcW w:w="1233" w:type="dxa"/>
+            <w:tcW w:w="1583" w:type="dxa"/>
             <w:vAlign w:val="center"/>
           </w:tcPr>
           <w:p>
@@ -9069,7 +9111,7 @@
         </w:tc>
         <w:tc>
           <w:tcPr>
-            <w:tcW w:w="1233" w:type="dxa"/>
+            <w:tcW w:w="890" w:type="dxa"/>
             <w:vAlign w:val="center"/>
           </w:tcPr>
           <w:p>
@@ -9089,7 +9131,7 @@
         </w:tc>
         <w:tc>
           <w:tcPr>
-            <w:tcW w:w="1233" w:type="dxa"/>
+            <w:tcW w:w="887" w:type="dxa"/>
             <w:vAlign w:val="center"/>
           </w:tcPr>
           <w:p>
@@ -9109,7 +9151,7 @@
         </w:tc>
         <w:tc>
           <w:tcPr>
-            <w:tcW w:w="1233" w:type="dxa"/>
+            <w:tcW w:w="1416" w:type="dxa"/>
             <w:vAlign w:val="center"/>
           </w:tcPr>
           <w:p>
@@ -9129,7 +9171,7 @@
         </w:tc>
         <w:tc>
           <w:tcPr>
-            <w:tcW w:w="1233" w:type="dxa"/>
+            <w:tcW w:w="1190" w:type="dxa"/>
             <w:vAlign w:val="center"/>
           </w:tcPr>
           <w:p>
@@ -9149,7 +9191,7 @@
         </w:tc>
         <w:tc>
           <w:tcPr>
-            <w:tcW w:w="1233" w:type="dxa"/>
+            <w:tcW w:w="1362" w:type="dxa"/>
             <w:vAlign w:val="center"/>
           </w:tcPr>
           <w:p>
@@ -9171,27 +9213,27 @@
       <w:tr>
         <w:tc>
           <w:tcPr>
-            <w:tcW w:w="1232" w:type="dxa"/>
-            <w:vAlign w:val="center"/>
-          </w:tcPr>
-          <w:p>
-            <w:pPr>
-              <w:jc w:val="center"/>
-              <w:rPr>
-                <w:lang w:val="de-DE"/>
-              </w:rPr>
-            </w:pPr>
-            <w:r>
-              <w:rPr>
-                <w:lang w:val="de-DE"/>
-              </w:rPr>
-              <w:t>type</w:t>
-            </w:r>
-          </w:p>
-        </w:tc>
-        <w:tc>
-          <w:tcPr>
-            <w:tcW w:w="1233" w:type="dxa"/>
+            <w:tcW w:w="1302" w:type="dxa"/>
+            <w:vAlign w:val="center"/>
+          </w:tcPr>
+          <w:p>
+            <w:pPr>
+              <w:jc w:val="center"/>
+              <w:rPr>
+                <w:lang w:val="de-DE"/>
+              </w:rPr>
+            </w:pPr>
+            <w:r>
+              <w:rPr>
+                <w:lang w:val="de-DE"/>
+              </w:rPr>
+              <w:t>title</w:t>
+            </w:r>
+          </w:p>
+        </w:tc>
+        <w:tc>
+          <w:tcPr>
+            <w:tcW w:w="1583" w:type="dxa"/>
             <w:vAlign w:val="center"/>
           </w:tcPr>
           <w:p>
@@ -9211,7 +9253,7 @@
         </w:tc>
         <w:tc>
           <w:tcPr>
-            <w:tcW w:w="1233" w:type="dxa"/>
+            <w:tcW w:w="890" w:type="dxa"/>
             <w:vAlign w:val="center"/>
           </w:tcPr>
           <w:p>
@@ -9231,7 +9273,7 @@
         </w:tc>
         <w:tc>
           <w:tcPr>
-            <w:tcW w:w="1233" w:type="dxa"/>
+            <w:tcW w:w="887" w:type="dxa"/>
             <w:vAlign w:val="center"/>
           </w:tcPr>
           <w:p>
@@ -9251,7 +9293,7 @@
         </w:tc>
         <w:tc>
           <w:tcPr>
-            <w:tcW w:w="1233" w:type="dxa"/>
+            <w:tcW w:w="1416" w:type="dxa"/>
             <w:vAlign w:val="center"/>
           </w:tcPr>
           <w:p>
@@ -9271,7 +9313,7 @@
         </w:tc>
         <w:tc>
           <w:tcPr>
-            <w:tcW w:w="1233" w:type="dxa"/>
+            <w:tcW w:w="1190" w:type="dxa"/>
             <w:vAlign w:val="center"/>
           </w:tcPr>
           <w:p>
@@ -9291,7 +9333,7 @@
         </w:tc>
         <w:tc>
           <w:tcPr>
-            <w:tcW w:w="1233" w:type="dxa"/>
+            <w:tcW w:w="1362" w:type="dxa"/>
             <w:vAlign w:val="center"/>
           </w:tcPr>
           <w:p>
@@ -9313,47 +9355,47 @@
       <w:tr>
         <w:tc>
           <w:tcPr>
-            <w:tcW w:w="1232" w:type="dxa"/>
-            <w:vAlign w:val="center"/>
-          </w:tcPr>
-          <w:p>
-            <w:pPr>
-              <w:jc w:val="center"/>
-              <w:rPr>
-                <w:lang w:val="de-DE"/>
-              </w:rPr>
-            </w:pPr>
-            <w:r>
-              <w:rPr>
-                <w:lang w:val="de-DE"/>
-              </w:rPr>
-              <w:t>description</w:t>
-            </w:r>
-          </w:p>
-        </w:tc>
-        <w:tc>
-          <w:tcPr>
-            <w:tcW w:w="1233" w:type="dxa"/>
-            <w:vAlign w:val="center"/>
-          </w:tcPr>
-          <w:p>
-            <w:pPr>
-              <w:jc w:val="center"/>
-              <w:rPr>
-                <w:lang w:val="de-DE"/>
-              </w:rPr>
-            </w:pPr>
-            <w:r>
-              <w:rPr>
-                <w:lang w:val="de-DE"/>
-              </w:rPr>
-              <w:t>MEDIUMTEXT</w:t>
-            </w:r>
-          </w:p>
-        </w:tc>
-        <w:tc>
-          <w:tcPr>
-            <w:tcW w:w="1233" w:type="dxa"/>
+            <w:tcW w:w="1302" w:type="dxa"/>
+            <w:vAlign w:val="center"/>
+          </w:tcPr>
+          <w:p>
+            <w:pPr>
+              <w:jc w:val="center"/>
+              <w:rPr>
+                <w:lang w:val="de-DE"/>
+              </w:rPr>
+            </w:pPr>
+            <w:r>
+              <w:rPr>
+                <w:lang w:val="de-DE"/>
+              </w:rPr>
+              <w:t>subject</w:t>
+            </w:r>
+          </w:p>
+        </w:tc>
+        <w:tc>
+          <w:tcPr>
+            <w:tcW w:w="1583" w:type="dxa"/>
+            <w:vAlign w:val="center"/>
+          </w:tcPr>
+          <w:p>
+            <w:pPr>
+              <w:jc w:val="center"/>
+              <w:rPr>
+                <w:lang w:val="de-DE"/>
+              </w:rPr>
+            </w:pPr>
+            <w:r>
+              <w:rPr>
+                <w:lang w:val="de-DE"/>
+              </w:rPr>
+              <w:t>VARCHAR(45)</w:t>
+            </w:r>
+          </w:p>
+        </w:tc>
+        <w:tc>
+          <w:tcPr>
+            <w:tcW w:w="890" w:type="dxa"/>
             <w:vAlign w:val="center"/>
           </w:tcPr>
           <w:p>
@@ -9373,7 +9415,7 @@
         </w:tc>
         <w:tc>
           <w:tcPr>
-            <w:tcW w:w="1233" w:type="dxa"/>
+            <w:tcW w:w="887" w:type="dxa"/>
             <w:vAlign w:val="center"/>
           </w:tcPr>
           <w:p>
@@ -9393,7 +9435,27 @@
         </w:tc>
         <w:tc>
           <w:tcPr>
-            <w:tcW w:w="1233" w:type="dxa"/>
+            <w:tcW w:w="1416" w:type="dxa"/>
+            <w:vAlign w:val="center"/>
+          </w:tcPr>
+          <w:p>
+            <w:pPr>
+              <w:jc w:val="center"/>
+              <w:rPr>
+                <w:lang w:val="de-DE"/>
+              </w:rPr>
+            </w:pPr>
+            <w:r>
+              <w:rPr>
+                <w:lang w:val="de-DE"/>
+              </w:rPr>
+              <w:t>Yes</w:t>
+            </w:r>
+          </w:p>
+        </w:tc>
+        <w:tc>
+          <w:tcPr>
+            <w:tcW w:w="1190" w:type="dxa"/>
             <w:vAlign w:val="center"/>
           </w:tcPr>
           <w:p>
@@ -9413,34 +9475,14 @@
         </w:tc>
         <w:tc>
           <w:tcPr>
-            <w:tcW w:w="1233" w:type="dxa"/>
-            <w:vAlign w:val="center"/>
-          </w:tcPr>
-          <w:p>
-            <w:pPr>
-              <w:jc w:val="center"/>
-              <w:rPr>
-                <w:lang w:val="de-DE"/>
-              </w:rPr>
-            </w:pPr>
-            <w:r>
-              <w:rPr>
-                <w:lang w:val="de-DE"/>
-              </w:rPr>
-              <w:t>No</w:t>
-            </w:r>
-          </w:p>
-        </w:tc>
-        <w:tc>
-          <w:tcPr>
-            <w:tcW w:w="1233" w:type="dxa"/>
-            <w:vAlign w:val="center"/>
-          </w:tcPr>
-          <w:p>
-            <w:pPr>
-              <w:jc w:val="center"/>
-              <w:rPr>
-                <w:lang w:val="de-DE"/>
+            <w:tcW w:w="1362" w:type="dxa"/>
+            <w:vAlign w:val="center"/>
+          </w:tcPr>
+          <w:p>
+            <w:pPr>
+              <w:jc w:val="center"/>
+              <w:rPr>
+                <w:lang w:val="sr-Cyrl-RS"/>
               </w:rPr>
             </w:pPr>
             <w:r>
@@ -9455,47 +9497,47 @@
       <w:tr>
         <w:tc>
           <w:tcPr>
-            <w:tcW w:w="1232" w:type="dxa"/>
-            <w:vAlign w:val="center"/>
-          </w:tcPr>
-          <w:p>
-            <w:pPr>
-              <w:jc w:val="center"/>
-              <w:rPr>
-                <w:lang w:val="de-DE"/>
-              </w:rPr>
-            </w:pPr>
-            <w:r>
-              <w:rPr>
-                <w:lang w:val="de-DE"/>
-              </w:rPr>
-              <w:t>attachment</w:t>
-            </w:r>
-          </w:p>
-        </w:tc>
-        <w:tc>
-          <w:tcPr>
-            <w:tcW w:w="1233" w:type="dxa"/>
-            <w:vAlign w:val="center"/>
-          </w:tcPr>
-          <w:p>
-            <w:pPr>
-              <w:jc w:val="center"/>
-              <w:rPr>
-                <w:lang w:val="de-DE"/>
-              </w:rPr>
-            </w:pPr>
-            <w:r>
-              <w:rPr>
-                <w:lang w:val="de-DE"/>
-              </w:rPr>
-              <w:t>LONGBLOB</w:t>
-            </w:r>
-          </w:p>
-        </w:tc>
-        <w:tc>
-          <w:tcPr>
-            <w:tcW w:w="1233" w:type="dxa"/>
+            <w:tcW w:w="1302" w:type="dxa"/>
+            <w:vAlign w:val="center"/>
+          </w:tcPr>
+          <w:p>
+            <w:pPr>
+              <w:jc w:val="center"/>
+              <w:rPr>
+                <w:lang w:val="de-DE"/>
+              </w:rPr>
+            </w:pPr>
+            <w:r>
+              <w:rPr>
+                <w:lang w:val="de-DE"/>
+              </w:rPr>
+              <w:t>type</w:t>
+            </w:r>
+          </w:p>
+        </w:tc>
+        <w:tc>
+          <w:tcPr>
+            <w:tcW w:w="1583" w:type="dxa"/>
+            <w:vAlign w:val="center"/>
+          </w:tcPr>
+          <w:p>
+            <w:pPr>
+              <w:jc w:val="center"/>
+              <w:rPr>
+                <w:lang w:val="de-DE"/>
+              </w:rPr>
+            </w:pPr>
+            <w:r>
+              <w:rPr>
+                <w:lang w:val="de-DE"/>
+              </w:rPr>
+              <w:t>VARCHAR(45)</w:t>
+            </w:r>
+          </w:p>
+        </w:tc>
+        <w:tc>
+          <w:tcPr>
+            <w:tcW w:w="890" w:type="dxa"/>
             <w:vAlign w:val="center"/>
           </w:tcPr>
           <w:p>
@@ -9515,7 +9557,7 @@
         </w:tc>
         <w:tc>
           <w:tcPr>
-            <w:tcW w:w="1233" w:type="dxa"/>
+            <w:tcW w:w="887" w:type="dxa"/>
             <w:vAlign w:val="center"/>
           </w:tcPr>
           <w:p>
@@ -9535,7 +9577,27 @@
         </w:tc>
         <w:tc>
           <w:tcPr>
-            <w:tcW w:w="1233" w:type="dxa"/>
+            <w:tcW w:w="1416" w:type="dxa"/>
+            <w:vAlign w:val="center"/>
+          </w:tcPr>
+          <w:p>
+            <w:pPr>
+              <w:jc w:val="center"/>
+              <w:rPr>
+                <w:lang w:val="de-DE"/>
+              </w:rPr>
+            </w:pPr>
+            <w:r>
+              <w:rPr>
+                <w:lang w:val="de-DE"/>
+              </w:rPr>
+              <w:t>Yes</w:t>
+            </w:r>
+          </w:p>
+        </w:tc>
+        <w:tc>
+          <w:tcPr>
+            <w:tcW w:w="1190" w:type="dxa"/>
             <w:vAlign w:val="center"/>
           </w:tcPr>
           <w:p>
@@ -9555,27 +9617,7 @@
         </w:tc>
         <w:tc>
           <w:tcPr>
-            <w:tcW w:w="1233" w:type="dxa"/>
-            <w:vAlign w:val="center"/>
-          </w:tcPr>
-          <w:p>
-            <w:pPr>
-              <w:jc w:val="center"/>
-              <w:rPr>
-                <w:lang w:val="de-DE"/>
-              </w:rPr>
-            </w:pPr>
-            <w:r>
-              <w:rPr>
-                <w:lang w:val="de-DE"/>
-              </w:rPr>
-              <w:t>No</w:t>
-            </w:r>
-          </w:p>
-        </w:tc>
-        <w:tc>
-          <w:tcPr>
-            <w:tcW w:w="1233" w:type="dxa"/>
+            <w:tcW w:w="1362" w:type="dxa"/>
             <w:vAlign w:val="center"/>
           </w:tcPr>
           <w:p>
@@ -9597,7 +9639,291 @@
       <w:tr>
         <w:tc>
           <w:tcPr>
-            <w:tcW w:w="1232" w:type="dxa"/>
+            <w:tcW w:w="1302" w:type="dxa"/>
+            <w:vAlign w:val="center"/>
+          </w:tcPr>
+          <w:p>
+            <w:pPr>
+              <w:jc w:val="center"/>
+              <w:rPr>
+                <w:lang w:val="de-DE"/>
+              </w:rPr>
+            </w:pPr>
+            <w:r>
+              <w:rPr>
+                <w:lang w:val="de-DE"/>
+              </w:rPr>
+              <w:t>description</w:t>
+            </w:r>
+          </w:p>
+        </w:tc>
+        <w:tc>
+          <w:tcPr>
+            <w:tcW w:w="1583" w:type="dxa"/>
+            <w:vAlign w:val="center"/>
+          </w:tcPr>
+          <w:p>
+            <w:pPr>
+              <w:jc w:val="center"/>
+              <w:rPr>
+                <w:lang w:val="de-DE"/>
+              </w:rPr>
+            </w:pPr>
+            <w:r>
+              <w:rPr>
+                <w:lang w:val="de-DE"/>
+              </w:rPr>
+              <w:t>MEDIUMTEXT</w:t>
+            </w:r>
+          </w:p>
+        </w:tc>
+        <w:tc>
+          <w:tcPr>
+            <w:tcW w:w="890" w:type="dxa"/>
+            <w:vAlign w:val="center"/>
+          </w:tcPr>
+          <w:p>
+            <w:pPr>
+              <w:jc w:val="center"/>
+              <w:rPr>
+                <w:lang w:val="de-DE"/>
+              </w:rPr>
+            </w:pPr>
+            <w:r>
+              <w:rPr>
+                <w:lang w:val="de-DE"/>
+              </w:rPr>
+              <w:t>No</w:t>
+            </w:r>
+          </w:p>
+        </w:tc>
+        <w:tc>
+          <w:tcPr>
+            <w:tcW w:w="887" w:type="dxa"/>
+            <w:vAlign w:val="center"/>
+          </w:tcPr>
+          <w:p>
+            <w:pPr>
+              <w:jc w:val="center"/>
+              <w:rPr>
+                <w:lang w:val="de-DE"/>
+              </w:rPr>
+            </w:pPr>
+            <w:r>
+              <w:rPr>
+                <w:lang w:val="de-DE"/>
+              </w:rPr>
+              <w:t>No</w:t>
+            </w:r>
+          </w:p>
+        </w:tc>
+        <w:tc>
+          <w:tcPr>
+            <w:tcW w:w="1416" w:type="dxa"/>
+            <w:vAlign w:val="center"/>
+          </w:tcPr>
+          <w:p>
+            <w:pPr>
+              <w:jc w:val="center"/>
+              <w:rPr>
+                <w:lang w:val="de-DE"/>
+              </w:rPr>
+            </w:pPr>
+            <w:r>
+              <w:rPr>
+                <w:lang w:val="de-DE"/>
+              </w:rPr>
+              <w:t>No</w:t>
+            </w:r>
+          </w:p>
+        </w:tc>
+        <w:tc>
+          <w:tcPr>
+            <w:tcW w:w="1190" w:type="dxa"/>
+            <w:vAlign w:val="center"/>
+          </w:tcPr>
+          <w:p>
+            <w:pPr>
+              <w:jc w:val="center"/>
+              <w:rPr>
+                <w:lang w:val="de-DE"/>
+              </w:rPr>
+            </w:pPr>
+            <w:r>
+              <w:rPr>
+                <w:lang w:val="de-DE"/>
+              </w:rPr>
+              <w:t>No</w:t>
+            </w:r>
+          </w:p>
+        </w:tc>
+        <w:tc>
+          <w:tcPr>
+            <w:tcW w:w="1362" w:type="dxa"/>
+            <w:vAlign w:val="center"/>
+          </w:tcPr>
+          <w:p>
+            <w:pPr>
+              <w:jc w:val="center"/>
+              <w:rPr>
+                <w:lang w:val="de-DE"/>
+              </w:rPr>
+            </w:pPr>
+            <w:r>
+              <w:rPr>
+                <w:lang w:val="de-DE"/>
+              </w:rPr>
+              <w:t>No</w:t>
+            </w:r>
+          </w:p>
+        </w:tc>
+      </w:tr>
+      <w:tr>
+        <w:tc>
+          <w:tcPr>
+            <w:tcW w:w="1302" w:type="dxa"/>
+            <w:vAlign w:val="center"/>
+          </w:tcPr>
+          <w:p>
+            <w:pPr>
+              <w:jc w:val="center"/>
+              <w:rPr>
+                <w:lang w:val="de-DE"/>
+              </w:rPr>
+            </w:pPr>
+            <w:r>
+              <w:rPr>
+                <w:lang w:val="de-DE"/>
+              </w:rPr>
+              <w:t>attachment</w:t>
+            </w:r>
+          </w:p>
+        </w:tc>
+        <w:tc>
+          <w:tcPr>
+            <w:tcW w:w="1583" w:type="dxa"/>
+            <w:vAlign w:val="center"/>
+          </w:tcPr>
+          <w:p>
+            <w:pPr>
+              <w:jc w:val="center"/>
+              <w:rPr>
+                <w:lang w:val="de-DE"/>
+              </w:rPr>
+            </w:pPr>
+            <w:r>
+              <w:rPr>
+                <w:lang w:val="de-DE"/>
+              </w:rPr>
+              <w:t>LONGBLOB</w:t>
+            </w:r>
+          </w:p>
+        </w:tc>
+        <w:tc>
+          <w:tcPr>
+            <w:tcW w:w="890" w:type="dxa"/>
+            <w:vAlign w:val="center"/>
+          </w:tcPr>
+          <w:p>
+            <w:pPr>
+              <w:jc w:val="center"/>
+              <w:rPr>
+                <w:lang w:val="de-DE"/>
+              </w:rPr>
+            </w:pPr>
+            <w:r>
+              <w:rPr>
+                <w:lang w:val="de-DE"/>
+              </w:rPr>
+              <w:t>No</w:t>
+            </w:r>
+          </w:p>
+        </w:tc>
+        <w:tc>
+          <w:tcPr>
+            <w:tcW w:w="887" w:type="dxa"/>
+            <w:vAlign w:val="center"/>
+          </w:tcPr>
+          <w:p>
+            <w:pPr>
+              <w:jc w:val="center"/>
+              <w:rPr>
+                <w:lang w:val="de-DE"/>
+              </w:rPr>
+            </w:pPr>
+            <w:r>
+              <w:rPr>
+                <w:lang w:val="de-DE"/>
+              </w:rPr>
+              <w:t>No</w:t>
+            </w:r>
+          </w:p>
+        </w:tc>
+        <w:tc>
+          <w:tcPr>
+            <w:tcW w:w="1416" w:type="dxa"/>
+            <w:vAlign w:val="center"/>
+          </w:tcPr>
+          <w:p>
+            <w:pPr>
+              <w:jc w:val="center"/>
+              <w:rPr>
+                <w:lang w:val="de-DE"/>
+              </w:rPr>
+            </w:pPr>
+            <w:r>
+              <w:rPr>
+                <w:lang w:val="de-DE"/>
+              </w:rPr>
+              <w:t>No</w:t>
+            </w:r>
+          </w:p>
+        </w:tc>
+        <w:tc>
+          <w:tcPr>
+            <w:tcW w:w="1190" w:type="dxa"/>
+            <w:vAlign w:val="center"/>
+          </w:tcPr>
+          <w:p>
+            <w:pPr>
+              <w:jc w:val="center"/>
+              <w:rPr>
+                <w:lang w:val="de-DE"/>
+              </w:rPr>
+            </w:pPr>
+            <w:r>
+              <w:rPr>
+                <w:lang w:val="de-DE"/>
+              </w:rPr>
+              <w:t>No</w:t>
+            </w:r>
+          </w:p>
+        </w:tc>
+        <w:tc>
+          <w:tcPr>
+            <w:tcW w:w="1362" w:type="dxa"/>
+            <w:vAlign w:val="center"/>
+          </w:tcPr>
+          <w:p>
+            <w:pPr>
+              <w:jc w:val="center"/>
+              <w:rPr>
+                <w:lang w:val="de-DE"/>
+              </w:rPr>
+            </w:pPr>
+            <w:r>
+              <w:rPr>
+                <w:lang w:val="de-DE"/>
+              </w:rPr>
+              <w:t>No</w:t>
+            </w:r>
+          </w:p>
+        </w:tc>
+      </w:tr>
+      <w:tr>
+        <w:tc>
+          <w:tcPr>
+            <w:tcW w:w="1302" w:type="dxa"/>
             <w:vAlign w:val="center"/>
           </w:tcPr>
           <w:p>
@@ -9617,7 +9943,7 @@
         </w:tc>
         <w:tc>
           <w:tcPr>
-            <w:tcW w:w="1233" w:type="dxa"/>
+            <w:tcW w:w="1583" w:type="dxa"/>
             <w:vAlign w:val="center"/>
           </w:tcPr>
           <w:p>
@@ -9637,7 +9963,7 @@
         </w:tc>
         <w:tc>
           <w:tcPr>
-            <w:tcW w:w="1233" w:type="dxa"/>
+            <w:tcW w:w="890" w:type="dxa"/>
             <w:vAlign w:val="center"/>
           </w:tcPr>
           <w:p>
@@ -9657,7 +9983,7 @@
         </w:tc>
         <w:tc>
           <w:tcPr>
-            <w:tcW w:w="1233" w:type="dxa"/>
+            <w:tcW w:w="887" w:type="dxa"/>
             <w:vAlign w:val="center"/>
           </w:tcPr>
           <w:p>
@@ -9677,7 +10003,7 @@
         </w:tc>
         <w:tc>
           <w:tcPr>
-            <w:tcW w:w="1233" w:type="dxa"/>
+            <w:tcW w:w="1416" w:type="dxa"/>
             <w:vAlign w:val="center"/>
           </w:tcPr>
           <w:p>
@@ -9697,7 +10023,7 @@
         </w:tc>
         <w:tc>
           <w:tcPr>
-            <w:tcW w:w="1233" w:type="dxa"/>
+            <w:tcW w:w="1190" w:type="dxa"/>
             <w:vAlign w:val="center"/>
           </w:tcPr>
           <w:p>
@@ -9717,7 +10043,7 @@
         </w:tc>
         <w:tc>
           <w:tcPr>
-            <w:tcW w:w="1233" w:type="dxa"/>
+            <w:tcW w:w="1362" w:type="dxa"/>
             <w:vAlign w:val="center"/>
           </w:tcPr>
           <w:p>

</xml_diff>